<commit_message>
2021.11.12 work2 湖工实验11jdbc end
</commit_message>
<xml_diff>
--- a/JSP湖工作业/实验9/021321752215舒洪凡.docx
+++ b/JSP湖工作业/实验9/021321752215舒洪凡.docx
@@ -104,7 +104,6 @@
         </w:rPr>
         <w:t>掌握</w:t>
       </w:r>
-      <w:proofErr w:type="spellStart"/>
       <w:r>
         <w:rPr>
           <w:rFonts w:hint="eastAsia"/>
@@ -113,7 +112,6 @@
         </w:rPr>
         <w:t>jspSmartUpload</w:t>
       </w:r>
-      <w:proofErr w:type="spellEnd"/>
       <w:r>
         <w:rPr>
           <w:rFonts w:hint="eastAsia"/>
@@ -122,7 +120,6 @@
         </w:rPr>
         <w:t>组件与</w:t>
       </w:r>
-      <w:proofErr w:type="spellStart"/>
       <w:r>
         <w:rPr>
           <w:rFonts w:hint="eastAsia"/>
@@ -131,7 +128,6 @@
         </w:rPr>
         <w:t>jExcelAPI</w:t>
       </w:r>
-      <w:proofErr w:type="spellEnd"/>
       <w:r>
         <w:rPr>
           <w:rFonts w:hint="eastAsia"/>
@@ -381,6 +377,192 @@
           <w:szCs w:val="24"/>
         </w:rPr>
       </w:pPr>
+      <w:r>
+        <w:rPr>
+          <w:noProof/>
+        </w:rPr>
+        <w:drawing>
+          <wp:inline distT="0" distB="0" distL="0" distR="0" wp14:anchorId="4660090C" wp14:editId="6D47ECFF">
+            <wp:extent cx="5142857" cy="3238095"/>
+            <wp:effectExtent l="0" t="0" r="1270" b="635"/>
+            <wp:docPr id="1" name="图片 1"/>
+            <wp:cNvGraphicFramePr>
+              <a:graphicFrameLocks xmlns:a="http://schemas.openxmlformats.org/drawingml/2006/main" noChangeAspect="1"/>
+            </wp:cNvGraphicFramePr>
+            <a:graphic xmlns:a="http://schemas.openxmlformats.org/drawingml/2006/main">
+              <a:graphicData uri="http://schemas.openxmlformats.org/drawingml/2006/picture">
+                <pic:pic xmlns:pic="http://schemas.openxmlformats.org/drawingml/2006/picture">
+                  <pic:nvPicPr>
+                    <pic:cNvPr id="1" name=""/>
+                    <pic:cNvPicPr/>
+                  </pic:nvPicPr>
+                  <pic:blipFill>
+                    <a:blip r:embed="rId7"/>
+                    <a:stretch>
+                      <a:fillRect/>
+                    </a:stretch>
+                  </pic:blipFill>
+                  <pic:spPr>
+                    <a:xfrm>
+                      <a:off x="0" y="0"/>
+                      <a:ext cx="5142857" cy="3238095"/>
+                    </a:xfrm>
+                    <a:prstGeom prst="rect">
+                      <a:avLst/>
+                    </a:prstGeom>
+                  </pic:spPr>
+                </pic:pic>
+              </a:graphicData>
+            </a:graphic>
+          </wp:inline>
+        </w:drawing>
+      </w:r>
+    </w:p>
+    <w:p>
+      <w:pPr>
+        <w:rPr>
+          <w:sz w:val="24"/>
+          <w:szCs w:val="24"/>
+        </w:rPr>
+      </w:pPr>
+      <w:r>
+        <w:rPr>
+          <w:noProof/>
+        </w:rPr>
+        <w:lastRenderedPageBreak/>
+        <w:drawing>
+          <wp:inline distT="0" distB="0" distL="0" distR="0" wp14:anchorId="2452DC88" wp14:editId="66489AE3">
+            <wp:extent cx="5274310" cy="2810510"/>
+            <wp:effectExtent l="0" t="0" r="2540" b="8890"/>
+            <wp:docPr id="2" name="图片 2"/>
+            <wp:cNvGraphicFramePr>
+              <a:graphicFrameLocks xmlns:a="http://schemas.openxmlformats.org/drawingml/2006/main" noChangeAspect="1"/>
+            </wp:cNvGraphicFramePr>
+            <a:graphic xmlns:a="http://schemas.openxmlformats.org/drawingml/2006/main">
+              <a:graphicData uri="http://schemas.openxmlformats.org/drawingml/2006/picture">
+                <pic:pic xmlns:pic="http://schemas.openxmlformats.org/drawingml/2006/picture">
+                  <pic:nvPicPr>
+                    <pic:cNvPr id="1" name=""/>
+                    <pic:cNvPicPr/>
+                  </pic:nvPicPr>
+                  <pic:blipFill>
+                    <a:blip r:embed="rId8"/>
+                    <a:stretch>
+                      <a:fillRect/>
+                    </a:stretch>
+                  </pic:blipFill>
+                  <pic:spPr>
+                    <a:xfrm>
+                      <a:off x="0" y="0"/>
+                      <a:ext cx="5274310" cy="2810510"/>
+                    </a:xfrm>
+                    <a:prstGeom prst="rect">
+                      <a:avLst/>
+                    </a:prstGeom>
+                  </pic:spPr>
+                </pic:pic>
+              </a:graphicData>
+            </a:graphic>
+          </wp:inline>
+        </w:drawing>
+      </w:r>
+    </w:p>
+    <w:p>
+      <w:pPr>
+        <w:rPr>
+          <w:sz w:val="24"/>
+          <w:szCs w:val="24"/>
+        </w:rPr>
+      </w:pPr>
+      <w:r>
+        <w:rPr>
+          <w:noProof/>
+        </w:rPr>
+        <w:drawing>
+          <wp:inline distT="0" distB="0" distL="0" distR="0" wp14:anchorId="6742B03E" wp14:editId="7B4AAB9B">
+            <wp:extent cx="5274310" cy="1515745"/>
+            <wp:effectExtent l="0" t="0" r="2540" b="8255"/>
+            <wp:docPr id="3" name="图片 3"/>
+            <wp:cNvGraphicFramePr>
+              <a:graphicFrameLocks xmlns:a="http://schemas.openxmlformats.org/drawingml/2006/main" noChangeAspect="1"/>
+            </wp:cNvGraphicFramePr>
+            <a:graphic xmlns:a="http://schemas.openxmlformats.org/drawingml/2006/main">
+              <a:graphicData uri="http://schemas.openxmlformats.org/drawingml/2006/picture">
+                <pic:pic xmlns:pic="http://schemas.openxmlformats.org/drawingml/2006/picture">
+                  <pic:nvPicPr>
+                    <pic:cNvPr id="1" name=""/>
+                    <pic:cNvPicPr/>
+                  </pic:nvPicPr>
+                  <pic:blipFill>
+                    <a:blip r:embed="rId9"/>
+                    <a:stretch>
+                      <a:fillRect/>
+                    </a:stretch>
+                  </pic:blipFill>
+                  <pic:spPr>
+                    <a:xfrm>
+                      <a:off x="0" y="0"/>
+                      <a:ext cx="5274310" cy="1515745"/>
+                    </a:xfrm>
+                    <a:prstGeom prst="rect">
+                      <a:avLst/>
+                    </a:prstGeom>
+                  </pic:spPr>
+                </pic:pic>
+              </a:graphicData>
+            </a:graphic>
+          </wp:inline>
+        </w:drawing>
+      </w:r>
+    </w:p>
+    <w:p>
+      <w:pPr>
+        <w:rPr>
+          <w:rFonts w:hint="eastAsia"/>
+          <w:sz w:val="24"/>
+          <w:szCs w:val="24"/>
+        </w:rPr>
+      </w:pPr>
+      <w:r>
+        <w:rPr>
+          <w:noProof/>
+        </w:rPr>
+        <w:drawing>
+          <wp:inline distT="0" distB="0" distL="0" distR="0" wp14:anchorId="6C258BA1" wp14:editId="3B32E9BE">
+            <wp:extent cx="5274310" cy="4921250"/>
+            <wp:effectExtent l="0" t="0" r="2540" b="0"/>
+            <wp:docPr id="4" name="图片 4"/>
+            <wp:cNvGraphicFramePr>
+              <a:graphicFrameLocks xmlns:a="http://schemas.openxmlformats.org/drawingml/2006/main" noChangeAspect="1"/>
+            </wp:cNvGraphicFramePr>
+            <a:graphic xmlns:a="http://schemas.openxmlformats.org/drawingml/2006/main">
+              <a:graphicData uri="http://schemas.openxmlformats.org/drawingml/2006/picture">
+                <pic:pic xmlns:pic="http://schemas.openxmlformats.org/drawingml/2006/picture">
+                  <pic:nvPicPr>
+                    <pic:cNvPr id="1" name=""/>
+                    <pic:cNvPicPr/>
+                  </pic:nvPicPr>
+                  <pic:blipFill>
+                    <a:blip r:embed="rId10"/>
+                    <a:stretch>
+                      <a:fillRect/>
+                    </a:stretch>
+                  </pic:blipFill>
+                  <pic:spPr>
+                    <a:xfrm>
+                      <a:off x="0" y="0"/>
+                      <a:ext cx="5274310" cy="4921250"/>
+                    </a:xfrm>
+                    <a:prstGeom prst="rect">
+                      <a:avLst/>
+                    </a:prstGeom>
+                  </pic:spPr>
+                </pic:pic>
+              </a:graphicData>
+            </a:graphic>
+          </wp:inline>
+        </w:drawing>
+      </w:r>
     </w:p>
     <w:p>
       <w:pPr>

</xml_diff>